<commit_message>
Commented Code and Revised Lab report for previous lab
</commit_message>
<xml_diff>
--- a/Lab 6/Lab Report Findings.docx
+++ b/Lab 6/Lab Report Findings.docx
@@ -1,6 +1,6 @@
 
 <file path=word/document.xml><?xml version="1.0" encoding="utf-8"?>
-<w:document xmlns:wpc="http://schemas.microsoft.com/office/word/2010/wordprocessingCanvas" xmlns:cx="http://schemas.microsoft.com/office/drawing/2014/chartex" xmlns:cx1="http://schemas.microsoft.com/office/drawing/2015/9/8/chartex" xmlns:cx2="http://schemas.microsoft.com/office/drawing/2015/10/21/chartex" xmlns:cx3="http://schemas.microsoft.com/office/drawing/2016/5/9/chartex" xmlns:cx4="http://schemas.microsoft.com/office/drawing/2016/5/10/chartex" xmlns:cx5="http://schemas.microsoft.com/office/drawing/2016/5/11/chartex" xmlns:cx6="http://schemas.microsoft.com/office/drawing/2016/5/12/chartex" xmlns:cx7="http://schemas.microsoft.com/office/drawing/2016/5/13/chartex" xmlns:cx8="http://schemas.microsoft.com/office/drawing/2016/5/14/chartex" xmlns:mc="http://schemas.openxmlformats.org/markup-compatibility/2006" xmlns:aink="http://schemas.microsoft.com/office/drawing/2016/ink" xmlns:am3d="http://schemas.microsoft.com/office/drawing/2017/model3d" xmlns:o="urn:schemas-microsoft-com:office:office" xmlns:r="http://schemas.openxmlformats.org/officeDocument/2006/relationships" xmlns:m="http://schemas.openxmlformats.org/officeDocument/2006/math" xmlns:v="urn:schemas-microsoft-com:vml" xmlns:wp14="http://schemas.microsoft.com/office/word/2010/wordprocessingDrawing" xmlns:wp="http://schemas.openxmlformats.org/drawingml/2006/wordprocessingDrawing" xmlns:w10="urn:schemas-microsoft-com:office:word" xmlns:w="http://schemas.openxmlformats.org/wordprocessingml/2006/main" xmlns:w14="http://schemas.microsoft.com/office/word/2010/wordml" xmlns:w15="http://schemas.microsoft.com/office/word/2012/wordml" xmlns:w16cex="http://schemas.microsoft.com/office/word/2018/wordml/cex" xmlns:w16cid="http://schemas.microsoft.com/office/word/2016/wordml/cid" xmlns:w16="http://schemas.microsoft.com/office/word/2018/wordml" xmlns:w16se="http://schemas.microsoft.com/office/word/2015/wordml/symex" xmlns:wpg="http://schemas.microsoft.com/office/word/2010/wordprocessingGroup" xmlns:wpi="http://schemas.microsoft.com/office/word/2010/wordprocessingInk" xmlns:wne="http://schemas.microsoft.com/office/word/2006/wordml" xmlns:wps="http://schemas.microsoft.com/office/word/2010/wordprocessingShape" mc:Ignorable="w14 w15 w16se w16cid w16 w16cex wp14">
+<w:document xmlns:wpc="http://schemas.microsoft.com/office/word/2010/wordprocessingCanvas" xmlns:cx="http://schemas.microsoft.com/office/drawing/2014/chartex" xmlns:cx1="http://schemas.microsoft.com/office/drawing/2015/9/8/chartex" xmlns:cx2="http://schemas.microsoft.com/office/drawing/2015/10/21/chartex" xmlns:cx3="http://schemas.microsoft.com/office/drawing/2016/5/9/chartex" xmlns:cx4="http://schemas.microsoft.com/office/drawing/2016/5/10/chartex" xmlns:cx5="http://schemas.microsoft.com/office/drawing/2016/5/11/chartex" xmlns:cx6="http://schemas.microsoft.com/office/drawing/2016/5/12/chartex" xmlns:cx7="http://schemas.microsoft.com/office/drawing/2016/5/13/chartex" xmlns:cx8="http://schemas.microsoft.com/office/drawing/2016/5/14/chartex" xmlns:mc="http://schemas.openxmlformats.org/markup-compatibility/2006" xmlns:aink="http://schemas.microsoft.com/office/drawing/2016/ink" xmlns:am3d="http://schemas.microsoft.com/office/drawing/2017/model3d" xmlns:o="urn:schemas-microsoft-com:office:office" xmlns:r="http://schemas.openxmlformats.org/officeDocument/2006/relationships" xmlns:m="http://schemas.openxmlformats.org/officeDocument/2006/math" xmlns:v="urn:schemas-microsoft-com:vml" xmlns:wp14="http://schemas.microsoft.com/office/word/2010/wordprocessingDrawing" xmlns:wp="http://schemas.openxmlformats.org/drawingml/2006/wordprocessingDrawing" xmlns:w10="urn:schemas-microsoft-com:office:word" xmlns:w="http://schemas.openxmlformats.org/wordprocessingml/2006/main" xmlns:w14="http://schemas.microsoft.com/office/word/2010/wordml" xmlns:w15="http://schemas.microsoft.com/office/word/2012/wordml" xmlns:w16cex="http://schemas.microsoft.com/office/word/2018/wordml/cex" xmlns:w16cid="http://schemas.microsoft.com/office/word/2016/wordml/cid" xmlns:w16="http://schemas.microsoft.com/office/word/2018/wordml" xmlns:w16sdtdh="http://schemas.microsoft.com/office/word/2020/wordml/sdtdatahash" xmlns:w16se="http://schemas.microsoft.com/office/word/2015/wordml/symex" xmlns:wpg="http://schemas.microsoft.com/office/word/2010/wordprocessingGroup" xmlns:wpi="http://schemas.microsoft.com/office/word/2010/wordprocessingInk" xmlns:wne="http://schemas.microsoft.com/office/word/2006/wordml" xmlns:wps="http://schemas.microsoft.com/office/word/2010/wordprocessingShape" mc:Ignorable="w14 w15 w16se w16cid w16 w16cex w16sdtdh wp14">
   <w:body>
     <w:p>
       <w:r>
@@ -37,7 +37,7 @@
           <w:szCs w:val="24"/>
         </w:rPr>
         <w:drawing>
-          <wp:anchor distT="0" distB="0" distL="114300" distR="114300" simplePos="0" relativeHeight="251658240" behindDoc="0" locked="0" layoutInCell="1" allowOverlap="1" wp14:anchorId="4EF6FB41" wp14:editId="09FA57B2">
+          <wp:anchor distT="0" distB="0" distL="114300" distR="114300" simplePos="0" relativeHeight="251658240" behindDoc="0" locked="0" layoutInCell="1" allowOverlap="1" wp14:anchorId="4EF6FB41" wp14:editId="76A3D9D3">
             <wp:simplePos x="0" y="0"/>
             <wp:positionH relativeFrom="margin">
               <wp:align>center</wp:align>
@@ -45,10 +45,10 @@
             <wp:positionV relativeFrom="paragraph">
               <wp:posOffset>219710</wp:posOffset>
             </wp:positionV>
-            <wp:extent cx="4238625" cy="3178810"/>
-            <wp:effectExtent l="0" t="0" r="9525" b="2540"/>
+            <wp:extent cx="4237990" cy="3178810"/>
+            <wp:effectExtent l="0" t="0" r="0" b="2540"/>
             <wp:wrapTopAndBottom/>
-            <wp:docPr id="1" name="Picture 1" descr="Chart, scatter chart&#10;&#10;Description automatically generated"/>
+            <wp:docPr id="1" name="Picture 1"/>
             <wp:cNvGraphicFramePr>
               <a:graphicFrameLocks xmlns:a="http://schemas.openxmlformats.org/drawingml/2006/main" noChangeAspect="1"/>
             </wp:cNvGraphicFramePr>
@@ -56,7 +56,7 @@
               <a:graphicData uri="http://schemas.openxmlformats.org/drawingml/2006/picture">
                 <pic:pic xmlns:pic="http://schemas.openxmlformats.org/drawingml/2006/picture">
                   <pic:nvPicPr>
-                    <pic:cNvPr id="1" name="Picture 1" descr="Chart, scatter chart&#10;&#10;Description automatically generated"/>
+                    <pic:cNvPr id="1" name="Picture 1"/>
                     <pic:cNvPicPr/>
                   </pic:nvPicPr>
                   <pic:blipFill>
@@ -74,7 +74,7 @@
                   <pic:spPr>
                     <a:xfrm>
                       <a:off x="0" y="0"/>
-                      <a:ext cx="4238625" cy="3178810"/>
+                      <a:ext cx="4238413" cy="3178810"/>
                     </a:xfrm>
                     <a:prstGeom prst="rect">
                       <a:avLst/>
@@ -119,7 +119,7 @@
           <w:szCs w:val="32"/>
         </w:rPr>
         <w:drawing>
-          <wp:anchor distT="0" distB="0" distL="114300" distR="114300" simplePos="0" relativeHeight="251659264" behindDoc="0" locked="0" layoutInCell="1" allowOverlap="1" wp14:anchorId="4B6A27BD" wp14:editId="14F6A49B">
+          <wp:anchor distT="0" distB="0" distL="114300" distR="114300" simplePos="0" relativeHeight="251659264" behindDoc="0" locked="0" layoutInCell="1" allowOverlap="1" wp14:anchorId="4B6A27BD" wp14:editId="1E470F2B">
             <wp:simplePos x="0" y="0"/>
             <wp:positionH relativeFrom="margin">
               <wp:align>center</wp:align>
@@ -130,7 +130,7 @@
             <wp:extent cx="3556000" cy="2667000"/>
             <wp:effectExtent l="0" t="0" r="6350" b="0"/>
             <wp:wrapTopAndBottom/>
-            <wp:docPr id="2" name="Picture 2" descr="Chart, scatter chart&#10;&#10;Description automatically generated"/>
+            <wp:docPr id="2" name="Picture 2"/>
             <wp:cNvGraphicFramePr>
               <a:graphicFrameLocks xmlns:a="http://schemas.openxmlformats.org/drawingml/2006/main" noChangeAspect="1"/>
             </wp:cNvGraphicFramePr>
@@ -138,7 +138,7 @@
               <a:graphicData uri="http://schemas.openxmlformats.org/drawingml/2006/picture">
                 <pic:pic xmlns:pic="http://schemas.openxmlformats.org/drawingml/2006/picture">
                   <pic:nvPicPr>
-                    <pic:cNvPr id="2" name="Picture 2" descr="Chart, scatter chart&#10;&#10;Description automatically generated"/>
+                    <pic:cNvPr id="2" name="Picture 2"/>
                     <pic:cNvPicPr/>
                   </pic:nvPicPr>
                   <pic:blipFill>
@@ -230,25 +230,7 @@
           <w:sz w:val="32"/>
           <w:szCs w:val="32"/>
         </w:rPr>
-        <w:t xml:space="preserve"> correlation between </w:t>
-      </w:r>
-      <w:r>
-        <w:rPr>
-          <w:b/>
-          <w:bCs/>
-          <w:sz w:val="32"/>
-          <w:szCs w:val="32"/>
-        </w:rPr>
-        <w:t>Age (Mother)</w:t>
-      </w:r>
-      <w:r>
-        <w:rPr>
-          <w:b/>
-          <w:bCs/>
-          <w:sz w:val="32"/>
-          <w:szCs w:val="32"/>
-        </w:rPr>
-        <w:t xml:space="preserve"> and Birthweight</w:t>
+        <w:t xml:space="preserve"> correlation between Age (Mother) and Birthweight</w:t>
       </w:r>
     </w:p>
     <w:p>
@@ -283,7 +265,7 @@
         </w:rPr>
         <w:lastRenderedPageBreak/>
         <w:drawing>
-          <wp:anchor distT="0" distB="0" distL="114300" distR="114300" simplePos="0" relativeHeight="251660288" behindDoc="0" locked="0" layoutInCell="1" allowOverlap="1" wp14:anchorId="6C138FBE" wp14:editId="541185C3">
+          <wp:anchor distT="0" distB="0" distL="114300" distR="114300" simplePos="0" relativeHeight="251660288" behindDoc="0" locked="0" layoutInCell="1" allowOverlap="1" wp14:anchorId="6C138FBE" wp14:editId="3740D328">
             <wp:simplePos x="0" y="0"/>
             <wp:positionH relativeFrom="margin">
               <wp:align>center</wp:align>
@@ -294,7 +276,7 @@
             <wp:extent cx="4318000" cy="3238500"/>
             <wp:effectExtent l="0" t="0" r="6350" b="0"/>
             <wp:wrapTopAndBottom/>
-            <wp:docPr id="3" name="Picture 3" descr="Chart, scatter chart&#10;&#10;Description automatically generated"/>
+            <wp:docPr id="3" name="Picture 3"/>
             <wp:cNvGraphicFramePr>
               <a:graphicFrameLocks xmlns:a="http://schemas.openxmlformats.org/drawingml/2006/main" noChangeAspect="1"/>
             </wp:cNvGraphicFramePr>
@@ -302,7 +284,7 @@
               <a:graphicData uri="http://schemas.openxmlformats.org/drawingml/2006/picture">
                 <pic:pic xmlns:pic="http://schemas.openxmlformats.org/drawingml/2006/picture">
                   <pic:nvPicPr>
-                    <pic:cNvPr id="3" name="Picture 3" descr="Chart, scatter chart&#10;&#10;Description automatically generated"/>
+                    <pic:cNvPr id="3" name="Picture 3"/>
                     <pic:cNvPicPr/>
                   </pic:nvPicPr>
                   <pic:blipFill>
@@ -368,7 +350,7 @@
           <w:szCs w:val="32"/>
         </w:rPr>
         <w:drawing>
-          <wp:anchor distT="0" distB="0" distL="114300" distR="114300" simplePos="0" relativeHeight="251661312" behindDoc="0" locked="0" layoutInCell="1" allowOverlap="1" wp14:anchorId="5DDF84EA" wp14:editId="7841CE9B">
+          <wp:anchor distT="0" distB="0" distL="114300" distR="114300" simplePos="0" relativeHeight="251661312" behindDoc="0" locked="0" layoutInCell="1" allowOverlap="1" wp14:anchorId="5DDF84EA" wp14:editId="323C08BB">
             <wp:simplePos x="0" y="0"/>
             <wp:positionH relativeFrom="margin">
               <wp:align>center</wp:align>
@@ -376,10 +358,10 @@
             <wp:positionV relativeFrom="paragraph">
               <wp:posOffset>3827780</wp:posOffset>
             </wp:positionV>
-            <wp:extent cx="4238625" cy="3178810"/>
-            <wp:effectExtent l="0" t="0" r="9525" b="2540"/>
+            <wp:extent cx="4237990" cy="3178810"/>
+            <wp:effectExtent l="0" t="0" r="0" b="2540"/>
             <wp:wrapTopAndBottom/>
-            <wp:docPr id="4" name="Picture 4" descr="Chart, scatter chart&#10;&#10;Description automatically generated"/>
+            <wp:docPr id="4" name="Picture 4"/>
             <wp:cNvGraphicFramePr>
               <a:graphicFrameLocks xmlns:a="http://schemas.openxmlformats.org/drawingml/2006/main" noChangeAspect="1"/>
             </wp:cNvGraphicFramePr>
@@ -387,7 +369,7 @@
               <a:graphicData uri="http://schemas.openxmlformats.org/drawingml/2006/picture">
                 <pic:pic xmlns:pic="http://schemas.openxmlformats.org/drawingml/2006/picture">
                   <pic:nvPicPr>
-                    <pic:cNvPr id="4" name="Picture 4" descr="Chart, scatter chart&#10;&#10;Description automatically generated"/>
+                    <pic:cNvPr id="4" name="Picture 4"/>
                     <pic:cNvPicPr/>
                   </pic:nvPicPr>
                   <pic:blipFill>
@@ -405,7 +387,7 @@
                   <pic:spPr>
                     <a:xfrm>
                       <a:off x="0" y="0"/>
-                      <a:ext cx="4238625" cy="3178810"/>
+                      <a:ext cx="4238413" cy="3178810"/>
                     </a:xfrm>
                     <a:prstGeom prst="rect">
                       <a:avLst/>
@@ -430,43 +412,7 @@
           <w:sz w:val="32"/>
           <w:szCs w:val="32"/>
         </w:rPr>
-        <w:t xml:space="preserve">There is a </w:t>
-      </w:r>
-      <w:r>
-        <w:rPr>
-          <w:b/>
-          <w:bCs/>
-          <w:sz w:val="32"/>
-          <w:szCs w:val="32"/>
-        </w:rPr>
-        <w:t xml:space="preserve">NO </w:t>
-      </w:r>
-      <w:r>
-        <w:rPr>
-          <w:b/>
-          <w:bCs/>
-          <w:sz w:val="32"/>
-          <w:szCs w:val="32"/>
-        </w:rPr>
-        <w:t>correlation between</w:t>
-      </w:r>
-      <w:r>
-        <w:rPr>
-          <w:b/>
-          <w:bCs/>
-          <w:sz w:val="32"/>
-          <w:szCs w:val="32"/>
-        </w:rPr>
-        <w:t xml:space="preserve"> # of Cig. (Mother)</w:t>
-      </w:r>
-      <w:r>
-        <w:rPr>
-          <w:b/>
-          <w:bCs/>
-          <w:sz w:val="32"/>
-          <w:szCs w:val="32"/>
-        </w:rPr>
-        <w:t xml:space="preserve"> and Birthweight</w:t>
+        <w:t>There is a NO correlation between # of Cig. (Mother) and Birthweight</w:t>
       </w:r>
     </w:p>
     <w:p>
@@ -486,43 +432,7 @@
           <w:sz w:val="30"/>
           <w:szCs w:val="30"/>
         </w:rPr>
-        <w:t xml:space="preserve">There is a </w:t>
-      </w:r>
-      <w:r>
-        <w:rPr>
-          <w:b/>
-          <w:bCs/>
-          <w:sz w:val="30"/>
-          <w:szCs w:val="30"/>
-        </w:rPr>
-        <w:t>POSITIVE</w:t>
-      </w:r>
-      <w:r>
-        <w:rPr>
-          <w:b/>
-          <w:bCs/>
-          <w:sz w:val="30"/>
-          <w:szCs w:val="30"/>
-        </w:rPr>
-        <w:t xml:space="preserve"> correlation between </w:t>
-      </w:r>
-      <w:r>
-        <w:rPr>
-          <w:b/>
-          <w:bCs/>
-          <w:sz w:val="30"/>
-          <w:szCs w:val="30"/>
-        </w:rPr>
-        <w:t>Height (Mother)</w:t>
-      </w:r>
-      <w:r>
-        <w:rPr>
-          <w:b/>
-          <w:bCs/>
-          <w:sz w:val="30"/>
-          <w:szCs w:val="30"/>
-        </w:rPr>
-        <w:t>and Birthweight</w:t>
+        <w:t>There is a POSITIVE correlation between Height (Mother)and Birthweight</w:t>
       </w:r>
     </w:p>
     <w:p>
@@ -556,71 +466,7 @@
         </w:rPr>
         <w:lastRenderedPageBreak/>
         <w:drawing>
-          <wp:anchor distT="0" distB="0" distL="114300" distR="114300" simplePos="0" relativeHeight="251663360" behindDoc="0" locked="0" layoutInCell="1" allowOverlap="1" wp14:anchorId="358AD0BE" wp14:editId="6A78B65C">
-            <wp:simplePos x="0" y="0"/>
-            <wp:positionH relativeFrom="margin">
-              <wp:align>center</wp:align>
-            </wp:positionH>
-            <wp:positionV relativeFrom="paragraph">
-              <wp:posOffset>4000500</wp:posOffset>
-            </wp:positionV>
-            <wp:extent cx="4248150" cy="3185795"/>
-            <wp:effectExtent l="0" t="0" r="0" b="0"/>
-            <wp:wrapTopAndBottom/>
-            <wp:docPr id="6" name="Picture 6" descr="Chart, scatter chart&#10;&#10;Description automatically generated"/>
-            <wp:cNvGraphicFramePr>
-              <a:graphicFrameLocks xmlns:a="http://schemas.openxmlformats.org/drawingml/2006/main" noChangeAspect="1"/>
-            </wp:cNvGraphicFramePr>
-            <a:graphic xmlns:a="http://schemas.openxmlformats.org/drawingml/2006/main">
-              <a:graphicData uri="http://schemas.openxmlformats.org/drawingml/2006/picture">
-                <pic:pic xmlns:pic="http://schemas.openxmlformats.org/drawingml/2006/picture">
-                  <pic:nvPicPr>
-                    <pic:cNvPr id="6" name="Picture 6" descr="Chart, scatter chart&#10;&#10;Description automatically generated"/>
-                    <pic:cNvPicPr/>
-                  </pic:nvPicPr>
-                  <pic:blipFill>
-                    <a:blip r:embed="rId10">
-                      <a:extLst>
-                        <a:ext uri="{28A0092B-C50C-407E-A947-70E740481C1C}">
-                          <a14:useLocalDpi xmlns:a14="http://schemas.microsoft.com/office/drawing/2010/main" val="0"/>
-                        </a:ext>
-                      </a:extLst>
-                    </a:blip>
-                    <a:stretch>
-                      <a:fillRect/>
-                    </a:stretch>
-                  </pic:blipFill>
-                  <pic:spPr>
-                    <a:xfrm>
-                      <a:off x="0" y="0"/>
-                      <a:ext cx="4248150" cy="3185795"/>
-                    </a:xfrm>
-                    <a:prstGeom prst="rect">
-                      <a:avLst/>
-                    </a:prstGeom>
-                  </pic:spPr>
-                </pic:pic>
-              </a:graphicData>
-            </a:graphic>
-            <wp14:sizeRelH relativeFrom="margin">
-              <wp14:pctWidth>0</wp14:pctWidth>
-            </wp14:sizeRelH>
-            <wp14:sizeRelV relativeFrom="margin">
-              <wp14:pctHeight>0</wp14:pctHeight>
-            </wp14:sizeRelV>
-          </wp:anchor>
-        </w:drawing>
-      </w:r>
-      <w:r>
-        <w:rPr>
-          <w:b/>
-          <w:bCs/>
-          <w:noProof/>
-          <w:sz w:val="28"/>
-          <w:szCs w:val="28"/>
-        </w:rPr>
-        <w:drawing>
-          <wp:anchor distT="0" distB="0" distL="114300" distR="114300" simplePos="0" relativeHeight="251662336" behindDoc="0" locked="0" layoutInCell="1" allowOverlap="1" wp14:anchorId="25DDCBDF" wp14:editId="229941B8">
+          <wp:anchor distT="0" distB="0" distL="114300" distR="114300" simplePos="0" relativeHeight="251662336" behindDoc="0" locked="0" layoutInCell="1" allowOverlap="1" wp14:anchorId="25DDCBDF" wp14:editId="2320BEDE">
             <wp:simplePos x="0" y="0"/>
             <wp:positionH relativeFrom="column">
               <wp:posOffset>781050</wp:posOffset>
@@ -631,7 +477,7 @@
             <wp:extent cx="4533900" cy="3400425"/>
             <wp:effectExtent l="0" t="0" r="0" b="9525"/>
             <wp:wrapTopAndBottom/>
-            <wp:docPr id="5" name="Picture 5" descr="Chart, scatter chart&#10;&#10;Description automatically generated"/>
+            <wp:docPr id="5" name="Picture 5"/>
             <wp:cNvGraphicFramePr>
               <a:graphicFrameLocks xmlns:a="http://schemas.openxmlformats.org/drawingml/2006/main" noChangeAspect="1"/>
             </wp:cNvGraphicFramePr>
@@ -639,11 +485,11 @@
               <a:graphicData uri="http://schemas.openxmlformats.org/drawingml/2006/picture">
                 <pic:pic xmlns:pic="http://schemas.openxmlformats.org/drawingml/2006/picture">
                   <pic:nvPicPr>
-                    <pic:cNvPr id="5" name="Picture 5" descr="Chart, scatter chart&#10;&#10;Description automatically generated"/>
+                    <pic:cNvPr id="5" name="Picture 5"/>
                     <pic:cNvPicPr/>
                   </pic:nvPicPr>
                   <pic:blipFill>
-                    <a:blip r:embed="rId11">
+                    <a:blip r:embed="rId10">
                       <a:extLst>
                         <a:ext uri="{28A0092B-C50C-407E-A947-70E740481C1C}">
                           <a14:useLocalDpi xmlns:a14="http://schemas.microsoft.com/office/drawing/2010/main" val="0"/>
@@ -691,131 +537,17 @@
           <w:sz w:val="26"/>
           <w:szCs w:val="26"/>
         </w:rPr>
-        <w:t xml:space="preserve">here is a </w:t>
-      </w:r>
-      <w:r>
-        <w:rPr>
-          <w:b/>
-          <w:bCs/>
-          <w:sz w:val="26"/>
-          <w:szCs w:val="26"/>
-        </w:rPr>
-        <w:t>POSITIVE</w:t>
-      </w:r>
-      <w:r>
-        <w:rPr>
-          <w:b/>
-          <w:bCs/>
-          <w:sz w:val="26"/>
-          <w:szCs w:val="26"/>
-        </w:rPr>
-        <w:t xml:space="preserve"> correlation between </w:t>
-      </w:r>
-      <w:r>
-        <w:rPr>
-          <w:b/>
-          <w:bCs/>
-          <w:sz w:val="26"/>
-          <w:szCs w:val="26"/>
-        </w:rPr>
-        <w:t>Pre-Preg. Weight (Mother)</w:t>
-      </w:r>
-      <w:r>
-        <w:rPr>
-          <w:b/>
-          <w:bCs/>
-          <w:sz w:val="26"/>
-          <w:szCs w:val="26"/>
-        </w:rPr>
-        <w:t xml:space="preserve"> and Birthweight</w:t>
-      </w:r>
-    </w:p>
-    <w:p>
-      <w:pPr>
-        <w:jc w:val="center"/>
-        <w:rPr>
-          <w:b/>
-          <w:bCs/>
-          <w:sz w:val="32"/>
-          <w:szCs w:val="32"/>
-        </w:rPr>
-      </w:pPr>
-    </w:p>
-    <w:p>
-      <w:pPr>
-        <w:jc w:val="center"/>
-        <w:rPr>
-          <w:b/>
-          <w:bCs/>
-          <w:sz w:val="32"/>
-          <w:szCs w:val="32"/>
-        </w:rPr>
-      </w:pPr>
-      <w:r>
-        <w:rPr>
-          <w:b/>
-          <w:bCs/>
-          <w:sz w:val="32"/>
-          <w:szCs w:val="32"/>
-        </w:rPr>
-        <w:t xml:space="preserve">There is </w:t>
-      </w:r>
-      <w:r>
-        <w:rPr>
-          <w:b/>
-          <w:bCs/>
-          <w:sz w:val="32"/>
-          <w:szCs w:val="32"/>
-        </w:rPr>
-        <w:t>NO</w:t>
-      </w:r>
-      <w:r>
-        <w:rPr>
-          <w:b/>
-          <w:bCs/>
-          <w:sz w:val="32"/>
-          <w:szCs w:val="32"/>
-        </w:rPr>
-        <w:t xml:space="preserve"> correlation between </w:t>
-      </w:r>
-      <w:r>
-        <w:rPr>
-          <w:b/>
-          <w:bCs/>
-          <w:sz w:val="32"/>
-          <w:szCs w:val="32"/>
-        </w:rPr>
-        <w:t>Age (Father)</w:t>
-      </w:r>
-      <w:r>
-        <w:rPr>
-          <w:b/>
-          <w:bCs/>
-          <w:sz w:val="32"/>
-          <w:szCs w:val="32"/>
-        </w:rPr>
-        <w:t xml:space="preserve"> and Birthweight</w:t>
-      </w:r>
-    </w:p>
-    <w:p>
-      <w:pPr>
-        <w:jc w:val="center"/>
-        <w:rPr>
-          <w:b/>
-          <w:bCs/>
-          <w:sz w:val="32"/>
-          <w:szCs w:val="32"/>
-        </w:rPr>
-      </w:pPr>
-    </w:p>
-    <w:p>
-      <w:pPr>
-        <w:jc w:val="center"/>
-        <w:rPr>
-          <w:b/>
-          <w:bCs/>
-          <w:sz w:val="28"/>
-          <w:szCs w:val="28"/>
+        <w:t>here is a POSITIVE correlation between Pre-Preg. Weight (Mother) and Birthweight</w:t>
+      </w:r>
+    </w:p>
+    <w:p>
+      <w:pPr>
+        <w:jc w:val="center"/>
+        <w:rPr>
+          <w:b/>
+          <w:bCs/>
+          <w:sz w:val="32"/>
+          <w:szCs w:val="32"/>
         </w:rPr>
       </w:pPr>
       <w:r>
@@ -826,20 +558,19 @@
           <w:sz w:val="28"/>
           <w:szCs w:val="28"/>
         </w:rPr>
-        <w:lastRenderedPageBreak/>
         <w:drawing>
-          <wp:anchor distT="0" distB="0" distL="114300" distR="114300" simplePos="0" relativeHeight="251664384" behindDoc="0" locked="0" layoutInCell="1" allowOverlap="1" wp14:anchorId="4E5F4F65" wp14:editId="11C34599">
+          <wp:anchor distT="0" distB="0" distL="114300" distR="114300" simplePos="0" relativeHeight="251663360" behindDoc="0" locked="0" layoutInCell="1" allowOverlap="1" wp14:anchorId="358AD0BE" wp14:editId="18D4DD22">
             <wp:simplePos x="0" y="0"/>
             <wp:positionH relativeFrom="margin">
               <wp:align>center</wp:align>
             </wp:positionH>
             <wp:positionV relativeFrom="paragraph">
-              <wp:posOffset>0</wp:posOffset>
+              <wp:posOffset>459740</wp:posOffset>
             </wp:positionV>
-            <wp:extent cx="4438650" cy="3328670"/>
-            <wp:effectExtent l="0" t="0" r="0" b="5080"/>
+            <wp:extent cx="4247515" cy="3185795"/>
+            <wp:effectExtent l="0" t="0" r="635" b="0"/>
             <wp:wrapTopAndBottom/>
-            <wp:docPr id="7" name="Picture 7" descr="Chart, scatter chart&#10;&#10;Description automatically generated"/>
+            <wp:docPr id="6" name="Picture 6"/>
             <wp:cNvGraphicFramePr>
               <a:graphicFrameLocks xmlns:a="http://schemas.openxmlformats.org/drawingml/2006/main" noChangeAspect="1"/>
             </wp:cNvGraphicFramePr>
@@ -847,11 +578,11 @@
               <a:graphicData uri="http://schemas.openxmlformats.org/drawingml/2006/picture">
                 <pic:pic xmlns:pic="http://schemas.openxmlformats.org/drawingml/2006/picture">
                   <pic:nvPicPr>
-                    <pic:cNvPr id="7" name="Picture 7" descr="Chart, scatter chart&#10;&#10;Description automatically generated"/>
+                    <pic:cNvPr id="6" name="Picture 6"/>
                     <pic:cNvPicPr/>
                   </pic:nvPicPr>
                   <pic:blipFill>
-                    <a:blip r:embed="rId12">
+                    <a:blip r:embed="rId11">
                       <a:extLst>
                         <a:ext uri="{28A0092B-C50C-407E-A947-70E740481C1C}">
                           <a14:useLocalDpi xmlns:a14="http://schemas.microsoft.com/office/drawing/2010/main" val="0"/>
@@ -865,7 +596,7 @@
                   <pic:spPr>
                     <a:xfrm>
                       <a:off x="0" y="0"/>
-                      <a:ext cx="4438650" cy="3328670"/>
+                      <a:ext cx="4247515" cy="3185795"/>
                     </a:xfrm>
                     <a:prstGeom prst="rect">
                       <a:avLst/>
@@ -883,6 +614,84 @@
           </wp:anchor>
         </w:drawing>
       </w:r>
+    </w:p>
+    <w:p>
+      <w:pPr>
+        <w:jc w:val="center"/>
+        <w:rPr>
+          <w:b/>
+          <w:bCs/>
+          <w:sz w:val="32"/>
+          <w:szCs w:val="32"/>
+        </w:rPr>
+      </w:pPr>
+      <w:r>
+        <w:rPr>
+          <w:b/>
+          <w:bCs/>
+          <w:sz w:val="32"/>
+          <w:szCs w:val="32"/>
+        </w:rPr>
+        <w:t xml:space="preserve">There is </w:t>
+      </w:r>
+      <w:r>
+        <w:rPr>
+          <w:b/>
+          <w:bCs/>
+          <w:sz w:val="32"/>
+          <w:szCs w:val="32"/>
+        </w:rPr>
+        <w:t xml:space="preserve">a POSITIVE </w:t>
+      </w:r>
+      <w:r>
+        <w:rPr>
+          <w:b/>
+          <w:bCs/>
+          <w:sz w:val="32"/>
+          <w:szCs w:val="32"/>
+        </w:rPr>
+        <w:t xml:space="preserve">correlation between </w:t>
+      </w:r>
+      <w:r>
+        <w:rPr>
+          <w:b/>
+          <w:bCs/>
+          <w:sz w:val="32"/>
+          <w:szCs w:val="32"/>
+        </w:rPr>
+        <w:t>Age (Father)</w:t>
+      </w:r>
+      <w:r>
+        <w:rPr>
+          <w:b/>
+          <w:bCs/>
+          <w:sz w:val="32"/>
+          <w:szCs w:val="32"/>
+        </w:rPr>
+        <w:t xml:space="preserve"> and Birthweight</w:t>
+      </w:r>
+    </w:p>
+    <w:p>
+      <w:pPr>
+        <w:jc w:val="center"/>
+        <w:rPr>
+          <w:b/>
+          <w:bCs/>
+          <w:sz w:val="32"/>
+          <w:szCs w:val="32"/>
+        </w:rPr>
+      </w:pPr>
+    </w:p>
+    <w:p>
+      <w:pPr>
+        <w:jc w:val="center"/>
+        <w:rPr>
+          <w:b/>
+          <w:bCs/>
+          <w:sz w:val="28"/>
+          <w:szCs w:val="28"/>
+        </w:rPr>
+      </w:pPr>
       <w:r>
         <w:rPr>
           <w:b/>
@@ -891,19 +700,20 @@
           <w:sz w:val="28"/>
           <w:szCs w:val="28"/>
         </w:rPr>
+        <w:lastRenderedPageBreak/>
         <w:drawing>
-          <wp:anchor distT="0" distB="0" distL="114300" distR="114300" simplePos="0" relativeHeight="251665408" behindDoc="0" locked="0" layoutInCell="1" allowOverlap="1" wp14:anchorId="44E16BE1" wp14:editId="39856334">
+          <wp:anchor distT="0" distB="0" distL="114300" distR="114300" simplePos="0" relativeHeight="251665408" behindDoc="0" locked="0" layoutInCell="1" allowOverlap="1" wp14:anchorId="44E16BE1" wp14:editId="45F97586">
             <wp:simplePos x="0" y="0"/>
             <wp:positionH relativeFrom="margin">
               <wp:posOffset>895350</wp:posOffset>
             </wp:positionH>
             <wp:positionV relativeFrom="paragraph">
-              <wp:posOffset>3895725</wp:posOffset>
+              <wp:posOffset>3898900</wp:posOffset>
             </wp:positionV>
             <wp:extent cx="4241800" cy="3181350"/>
             <wp:effectExtent l="0" t="0" r="6350" b="0"/>
             <wp:wrapTopAndBottom/>
-            <wp:docPr id="8" name="Picture 8" descr="Chart, scatter chart&#10;&#10;Description automatically generated"/>
+            <wp:docPr id="8" name="Picture 8"/>
             <wp:cNvGraphicFramePr>
               <a:graphicFrameLocks xmlns:a="http://schemas.openxmlformats.org/drawingml/2006/main" noChangeAspect="1"/>
             </wp:cNvGraphicFramePr>
@@ -911,11 +721,11 @@
               <a:graphicData uri="http://schemas.openxmlformats.org/drawingml/2006/picture">
                 <pic:pic xmlns:pic="http://schemas.openxmlformats.org/drawingml/2006/picture">
                   <pic:nvPicPr>
-                    <pic:cNvPr id="8" name="Picture 8" descr="Chart, scatter chart&#10;&#10;Description automatically generated"/>
+                    <pic:cNvPr id="8" name="Picture 8"/>
                     <pic:cNvPicPr/>
                   </pic:nvPicPr>
                   <pic:blipFill>
-                    <a:blip r:embed="rId13">
+                    <a:blip r:embed="rId12">
                       <a:extLst>
                         <a:ext uri="{28A0092B-C50C-407E-A947-70E740481C1C}">
                           <a14:useLocalDpi xmlns:a14="http://schemas.microsoft.com/office/drawing/2010/main" val="0"/>
@@ -951,10 +761,65 @@
         <w:rPr>
           <w:b/>
           <w:bCs/>
+          <w:noProof/>
           <w:sz w:val="28"/>
           <w:szCs w:val="28"/>
         </w:rPr>
-        <w:t xml:space="preserve">There is </w:t>
+        <w:drawing>
+          <wp:anchor distT="0" distB="0" distL="114300" distR="114300" simplePos="0" relativeHeight="251664384" behindDoc="0" locked="0" layoutInCell="1" allowOverlap="1" wp14:anchorId="4E5F4F65" wp14:editId="46EE7B35">
+            <wp:simplePos x="0" y="0"/>
+            <wp:positionH relativeFrom="margin">
+              <wp:align>center</wp:align>
+            </wp:positionH>
+            <wp:positionV relativeFrom="paragraph">
+              <wp:posOffset>0</wp:posOffset>
+            </wp:positionV>
+            <wp:extent cx="4438015" cy="3328670"/>
+            <wp:effectExtent l="0" t="0" r="635" b="5080"/>
+            <wp:wrapTopAndBottom/>
+            <wp:docPr id="7" name="Picture 7"/>
+            <wp:cNvGraphicFramePr>
+              <a:graphicFrameLocks xmlns:a="http://schemas.openxmlformats.org/drawingml/2006/main" noChangeAspect="1"/>
+            </wp:cNvGraphicFramePr>
+            <a:graphic xmlns:a="http://schemas.openxmlformats.org/drawingml/2006/main">
+              <a:graphicData uri="http://schemas.openxmlformats.org/drawingml/2006/picture">
+                <pic:pic xmlns:pic="http://schemas.openxmlformats.org/drawingml/2006/picture">
+                  <pic:nvPicPr>
+                    <pic:cNvPr id="7" name="Picture 7"/>
+                    <pic:cNvPicPr/>
+                  </pic:nvPicPr>
+                  <pic:blipFill>
+                    <a:blip r:embed="rId13">
+                      <a:extLst>
+                        <a:ext uri="{28A0092B-C50C-407E-A947-70E740481C1C}">
+                          <a14:useLocalDpi xmlns:a14="http://schemas.microsoft.com/office/drawing/2010/main" val="0"/>
+                        </a:ext>
+                      </a:extLst>
+                    </a:blip>
+                    <a:stretch>
+                      <a:fillRect/>
+                    </a:stretch>
+                  </pic:blipFill>
+                  <pic:spPr>
+                    <a:xfrm>
+                      <a:off x="0" y="0"/>
+                      <a:ext cx="4438226" cy="3328670"/>
+                    </a:xfrm>
+                    <a:prstGeom prst="rect">
+                      <a:avLst/>
+                    </a:prstGeom>
+                  </pic:spPr>
+                </pic:pic>
+              </a:graphicData>
+            </a:graphic>
+            <wp14:sizeRelH relativeFrom="margin">
+              <wp14:pctWidth>0</wp14:pctWidth>
+            </wp14:sizeRelH>
+            <wp14:sizeRelV relativeFrom="margin">
+              <wp14:pctHeight>0</wp14:pctHeight>
+            </wp14:sizeRelV>
+          </wp:anchor>
+        </w:drawing>
       </w:r>
       <w:r>
         <w:rPr>
@@ -963,101 +828,38 @@
           <w:sz w:val="28"/>
           <w:szCs w:val="28"/>
         </w:rPr>
-        <w:t>NO</w:t>
-      </w:r>
-      <w:r>
-        <w:rPr>
-          <w:b/>
-          <w:bCs/>
-          <w:sz w:val="28"/>
-          <w:szCs w:val="28"/>
-        </w:rPr>
-        <w:t xml:space="preserve"> correlation between </w:t>
-      </w:r>
-      <w:r>
-        <w:rPr>
-          <w:b/>
-          <w:bCs/>
-          <w:sz w:val="28"/>
-          <w:szCs w:val="28"/>
-        </w:rPr>
-        <w:t>Years of Education (Father)</w:t>
-      </w:r>
-      <w:r>
-        <w:rPr>
-          <w:b/>
-          <w:bCs/>
-          <w:sz w:val="28"/>
-          <w:szCs w:val="28"/>
-        </w:rPr>
-        <w:t xml:space="preserve"> and Birthweight</w:t>
-      </w:r>
-    </w:p>
-    <w:p>
-      <w:pPr>
-        <w:jc w:val="center"/>
-        <w:rPr>
-          <w:b/>
-          <w:bCs/>
-          <w:sz w:val="32"/>
-          <w:szCs w:val="32"/>
-        </w:rPr>
-      </w:pPr>
-    </w:p>
-    <w:p>
-      <w:pPr>
-        <w:jc w:val="center"/>
-        <w:rPr>
-          <w:b/>
-          <w:bCs/>
-          <w:sz w:val="32"/>
-          <w:szCs w:val="32"/>
-        </w:rPr>
-      </w:pPr>
-      <w:r>
-        <w:rPr>
-          <w:b/>
-          <w:bCs/>
-          <w:sz w:val="32"/>
-          <w:szCs w:val="32"/>
-        </w:rPr>
-        <w:t xml:space="preserve">There is </w:t>
-      </w:r>
-      <w:r>
-        <w:rPr>
-          <w:b/>
-          <w:bCs/>
-          <w:sz w:val="32"/>
-          <w:szCs w:val="32"/>
-        </w:rPr>
-        <w:t>NO</w:t>
-      </w:r>
-      <w:r>
-        <w:rPr>
-          <w:b/>
-          <w:bCs/>
-          <w:sz w:val="32"/>
-          <w:szCs w:val="32"/>
-        </w:rPr>
-        <w:t xml:space="preserve"> correlation between </w:t>
-      </w:r>
-      <w:r>
-        <w:rPr>
-          <w:b/>
-          <w:bCs/>
-          <w:sz w:val="32"/>
-          <w:szCs w:val="32"/>
-        </w:rPr>
-        <w:t># of Cig. (Father)</w:t>
-      </w:r>
-      <w:r>
-        <w:rPr>
-          <w:b/>
-          <w:bCs/>
-          <w:sz w:val="32"/>
-          <w:szCs w:val="32"/>
-        </w:rPr>
-        <w:t xml:space="preserve"> and Birthweight</w:t>
+        <w:t>There is NO correlation between Years of Education (Father) and Birthweight</w:t>
+      </w:r>
+    </w:p>
+    <w:p>
+      <w:pPr>
+        <w:jc w:val="center"/>
+        <w:rPr>
+          <w:b/>
+          <w:bCs/>
+          <w:sz w:val="32"/>
+          <w:szCs w:val="32"/>
+        </w:rPr>
+      </w:pPr>
+    </w:p>
+    <w:p>
+      <w:pPr>
+        <w:jc w:val="center"/>
+        <w:rPr>
+          <w:b/>
+          <w:bCs/>
+          <w:sz w:val="32"/>
+          <w:szCs w:val="32"/>
+        </w:rPr>
+      </w:pPr>
+      <w:r>
+        <w:rPr>
+          <w:b/>
+          <w:bCs/>
+          <w:sz w:val="32"/>
+          <w:szCs w:val="32"/>
+        </w:rPr>
+        <w:t>There is NO correlation between # of Cig. (Father) and Birthweight</w:t>
       </w:r>
     </w:p>
     <w:p>
@@ -1091,7 +893,7 @@
         </w:rPr>
         <w:lastRenderedPageBreak/>
         <w:drawing>
-          <wp:anchor distT="0" distB="0" distL="114300" distR="114300" simplePos="0" relativeHeight="251666432" behindDoc="0" locked="0" layoutInCell="1" allowOverlap="1" wp14:anchorId="29512925" wp14:editId="0E342629">
+          <wp:anchor distT="0" distB="0" distL="114300" distR="114300" simplePos="0" relativeHeight="251666432" behindDoc="0" locked="0" layoutInCell="1" allowOverlap="1" wp14:anchorId="29512925" wp14:editId="3EF9E663">
             <wp:simplePos x="0" y="0"/>
             <wp:positionH relativeFrom="margin">
               <wp:align>center</wp:align>
@@ -1102,7 +904,7 @@
             <wp:extent cx="4953000" cy="3714750"/>
             <wp:effectExtent l="0" t="0" r="0" b="0"/>
             <wp:wrapTopAndBottom/>
-            <wp:docPr id="9" name="Picture 9" descr="Chart, scatter chart&#10;&#10;Description automatically generated"/>
+            <wp:docPr id="9" name="Picture 9"/>
             <wp:cNvGraphicFramePr>
               <a:graphicFrameLocks xmlns:a="http://schemas.openxmlformats.org/drawingml/2006/main" noChangeAspect="1"/>
             </wp:cNvGraphicFramePr>
@@ -1110,7 +912,7 @@
               <a:graphicData uri="http://schemas.openxmlformats.org/drawingml/2006/picture">
                 <pic:pic xmlns:pic="http://schemas.openxmlformats.org/drawingml/2006/picture">
                   <pic:nvPicPr>
-                    <pic:cNvPr id="9" name="Picture 9" descr="Chart, scatter chart&#10;&#10;Description automatically generated"/>
+                    <pic:cNvPr id="9" name="Picture 9"/>
                     <pic:cNvPicPr/>
                   </pic:nvPicPr>
                   <pic:blipFill>
@@ -1182,25 +984,7 @@
           <w:sz w:val="32"/>
           <w:szCs w:val="32"/>
         </w:rPr>
-        <w:t xml:space="preserve"> correlation between </w:t>
-      </w:r>
-      <w:r>
-        <w:rPr>
-          <w:b/>
-          <w:bCs/>
-          <w:sz w:val="32"/>
-          <w:szCs w:val="32"/>
-        </w:rPr>
-        <w:t>Height (Father)</w:t>
-      </w:r>
-      <w:r>
-        <w:rPr>
-          <w:b/>
-          <w:bCs/>
-          <w:sz w:val="32"/>
-          <w:szCs w:val="32"/>
-        </w:rPr>
-        <w:t xml:space="preserve"> and Birthweight</w:t>
+        <w:t xml:space="preserve"> correlation between Height (Father) and Birthweight</w:t>
       </w:r>
     </w:p>
     <w:p>
@@ -1259,7 +1043,7 @@
 </file>
 
 <file path=word/endnotes.xml><?xml version="1.0" encoding="utf-8"?>
-<w:endnotes xmlns:wpc="http://schemas.microsoft.com/office/word/2010/wordprocessingCanvas" xmlns:cx="http://schemas.microsoft.com/office/drawing/2014/chartex" xmlns:cx1="http://schemas.microsoft.com/office/drawing/2015/9/8/chartex" xmlns:cx2="http://schemas.microsoft.com/office/drawing/2015/10/21/chartex" xmlns:cx3="http://schemas.microsoft.com/office/drawing/2016/5/9/chartex" xmlns:cx4="http://schemas.microsoft.com/office/drawing/2016/5/10/chartex" xmlns:cx5="http://schemas.microsoft.com/office/drawing/2016/5/11/chartex" xmlns:cx6="http://schemas.microsoft.com/office/drawing/2016/5/12/chartex" xmlns:cx7="http://schemas.microsoft.com/office/drawing/2016/5/13/chartex" xmlns:cx8="http://schemas.microsoft.com/office/drawing/2016/5/14/chartex" xmlns:mc="http://schemas.openxmlformats.org/markup-compatibility/2006" xmlns:aink="http://schemas.microsoft.com/office/drawing/2016/ink" xmlns:am3d="http://schemas.microsoft.com/office/drawing/2017/model3d" xmlns:o="urn:schemas-microsoft-com:office:office" xmlns:r="http://schemas.openxmlformats.org/officeDocument/2006/relationships" xmlns:m="http://schemas.openxmlformats.org/officeDocument/2006/math" xmlns:v="urn:schemas-microsoft-com:vml" xmlns:wp14="http://schemas.microsoft.com/office/word/2010/wordprocessingDrawing" xmlns:wp="http://schemas.openxmlformats.org/drawingml/2006/wordprocessingDrawing" xmlns:w10="urn:schemas-microsoft-com:office:word" xmlns:w="http://schemas.openxmlformats.org/wordprocessingml/2006/main" xmlns:w14="http://schemas.microsoft.com/office/word/2010/wordml" xmlns:w15="http://schemas.microsoft.com/office/word/2012/wordml" xmlns:w16cex="http://schemas.microsoft.com/office/word/2018/wordml/cex" xmlns:w16cid="http://schemas.microsoft.com/office/word/2016/wordml/cid" xmlns:w16="http://schemas.microsoft.com/office/word/2018/wordml" xmlns:w16se="http://schemas.microsoft.com/office/word/2015/wordml/symex" xmlns:wpg="http://schemas.microsoft.com/office/word/2010/wordprocessingGroup" xmlns:wpi="http://schemas.microsoft.com/office/word/2010/wordprocessingInk" xmlns:wne="http://schemas.microsoft.com/office/word/2006/wordml" xmlns:wps="http://schemas.microsoft.com/office/word/2010/wordprocessingShape" mc:Ignorable="w14 w15 w16se w16cid w16 w16cex wp14">
+<w:endnotes xmlns:wpc="http://schemas.microsoft.com/office/word/2010/wordprocessingCanvas" xmlns:cx="http://schemas.microsoft.com/office/drawing/2014/chartex" xmlns:cx1="http://schemas.microsoft.com/office/drawing/2015/9/8/chartex" xmlns:cx2="http://schemas.microsoft.com/office/drawing/2015/10/21/chartex" xmlns:cx3="http://schemas.microsoft.com/office/drawing/2016/5/9/chartex" xmlns:cx4="http://schemas.microsoft.com/office/drawing/2016/5/10/chartex" xmlns:cx5="http://schemas.microsoft.com/office/drawing/2016/5/11/chartex" xmlns:cx6="http://schemas.microsoft.com/office/drawing/2016/5/12/chartex" xmlns:cx7="http://schemas.microsoft.com/office/drawing/2016/5/13/chartex" xmlns:cx8="http://schemas.microsoft.com/office/drawing/2016/5/14/chartex" xmlns:mc="http://schemas.openxmlformats.org/markup-compatibility/2006" xmlns:aink="http://schemas.microsoft.com/office/drawing/2016/ink" xmlns:am3d="http://schemas.microsoft.com/office/drawing/2017/model3d" xmlns:o="urn:schemas-microsoft-com:office:office" xmlns:r="http://schemas.openxmlformats.org/officeDocument/2006/relationships" xmlns:m="http://schemas.openxmlformats.org/officeDocument/2006/math" xmlns:v="urn:schemas-microsoft-com:vml" xmlns:wp14="http://schemas.microsoft.com/office/word/2010/wordprocessingDrawing" xmlns:wp="http://schemas.openxmlformats.org/drawingml/2006/wordprocessingDrawing" xmlns:w10="urn:schemas-microsoft-com:office:word" xmlns:w="http://schemas.openxmlformats.org/wordprocessingml/2006/main" xmlns:w14="http://schemas.microsoft.com/office/word/2010/wordml" xmlns:w15="http://schemas.microsoft.com/office/word/2012/wordml" xmlns:w16cex="http://schemas.microsoft.com/office/word/2018/wordml/cex" xmlns:w16cid="http://schemas.microsoft.com/office/word/2016/wordml/cid" xmlns:w16="http://schemas.microsoft.com/office/word/2018/wordml" xmlns:w16sdtdh="http://schemas.microsoft.com/office/word/2020/wordml/sdtdatahash" xmlns:w16se="http://schemas.microsoft.com/office/word/2015/wordml/symex" xmlns:wpg="http://schemas.microsoft.com/office/word/2010/wordprocessingGroup" xmlns:wpi="http://schemas.microsoft.com/office/word/2010/wordprocessingInk" xmlns:wne="http://schemas.microsoft.com/office/word/2006/wordml" xmlns:wps="http://schemas.microsoft.com/office/word/2010/wordprocessingShape" mc:Ignorable="w14 w15 w16se w16cid w16 w16cex w16sdtdh wp14">
   <w:endnote w:type="separator" w:id="-1">
     <w:p>
       <w:pPr>
@@ -1284,7 +1068,7 @@
 </file>
 
 <file path=word/footnotes.xml><?xml version="1.0" encoding="utf-8"?>
-<w:footnotes xmlns:wpc="http://schemas.microsoft.com/office/word/2010/wordprocessingCanvas" xmlns:cx="http://schemas.microsoft.com/office/drawing/2014/chartex" xmlns:cx1="http://schemas.microsoft.com/office/drawing/2015/9/8/chartex" xmlns:cx2="http://schemas.microsoft.com/office/drawing/2015/10/21/chartex" xmlns:cx3="http://schemas.microsoft.com/office/drawing/2016/5/9/chartex" xmlns:cx4="http://schemas.microsoft.com/office/drawing/2016/5/10/chartex" xmlns:cx5="http://schemas.microsoft.com/office/drawing/2016/5/11/chartex" xmlns:cx6="http://schemas.microsoft.com/office/drawing/2016/5/12/chartex" xmlns:cx7="http://schemas.microsoft.com/office/drawing/2016/5/13/chartex" xmlns:cx8="http://schemas.microsoft.com/office/drawing/2016/5/14/chartex" xmlns:mc="http://schemas.openxmlformats.org/markup-compatibility/2006" xmlns:aink="http://schemas.microsoft.com/office/drawing/2016/ink" xmlns:am3d="http://schemas.microsoft.com/office/drawing/2017/model3d" xmlns:o="urn:schemas-microsoft-com:office:office" xmlns:r="http://schemas.openxmlformats.org/officeDocument/2006/relationships" xmlns:m="http://schemas.openxmlformats.org/officeDocument/2006/math" xmlns:v="urn:schemas-microsoft-com:vml" xmlns:wp14="http://schemas.microsoft.com/office/word/2010/wordprocessingDrawing" xmlns:wp="http://schemas.openxmlformats.org/drawingml/2006/wordprocessingDrawing" xmlns:w10="urn:schemas-microsoft-com:office:word" xmlns:w="http://schemas.openxmlformats.org/wordprocessingml/2006/main" xmlns:w14="http://schemas.microsoft.com/office/word/2010/wordml" xmlns:w15="http://schemas.microsoft.com/office/word/2012/wordml" xmlns:w16cex="http://schemas.microsoft.com/office/word/2018/wordml/cex" xmlns:w16cid="http://schemas.microsoft.com/office/word/2016/wordml/cid" xmlns:w16="http://schemas.microsoft.com/office/word/2018/wordml" xmlns:w16se="http://schemas.microsoft.com/office/word/2015/wordml/symex" xmlns:wpg="http://schemas.microsoft.com/office/word/2010/wordprocessingGroup" xmlns:wpi="http://schemas.microsoft.com/office/word/2010/wordprocessingInk" xmlns:wne="http://schemas.microsoft.com/office/word/2006/wordml" xmlns:wps="http://schemas.microsoft.com/office/word/2010/wordprocessingShape" mc:Ignorable="w14 w15 w16se w16cid w16 w16cex wp14">
+<w:footnotes xmlns:wpc="http://schemas.microsoft.com/office/word/2010/wordprocessingCanvas" xmlns:cx="http://schemas.microsoft.com/office/drawing/2014/chartex" xmlns:cx1="http://schemas.microsoft.com/office/drawing/2015/9/8/chartex" xmlns:cx2="http://schemas.microsoft.com/office/drawing/2015/10/21/chartex" xmlns:cx3="http://schemas.microsoft.com/office/drawing/2016/5/9/chartex" xmlns:cx4="http://schemas.microsoft.com/office/drawing/2016/5/10/chartex" xmlns:cx5="http://schemas.microsoft.com/office/drawing/2016/5/11/chartex" xmlns:cx6="http://schemas.microsoft.com/office/drawing/2016/5/12/chartex" xmlns:cx7="http://schemas.microsoft.com/office/drawing/2016/5/13/chartex" xmlns:cx8="http://schemas.microsoft.com/office/drawing/2016/5/14/chartex" xmlns:mc="http://schemas.openxmlformats.org/markup-compatibility/2006" xmlns:aink="http://schemas.microsoft.com/office/drawing/2016/ink" xmlns:am3d="http://schemas.microsoft.com/office/drawing/2017/model3d" xmlns:o="urn:schemas-microsoft-com:office:office" xmlns:r="http://schemas.openxmlformats.org/officeDocument/2006/relationships" xmlns:m="http://schemas.openxmlformats.org/officeDocument/2006/math" xmlns:v="urn:schemas-microsoft-com:vml" xmlns:wp14="http://schemas.microsoft.com/office/word/2010/wordprocessingDrawing" xmlns:wp="http://schemas.openxmlformats.org/drawingml/2006/wordprocessingDrawing" xmlns:w10="urn:schemas-microsoft-com:office:word" xmlns:w="http://schemas.openxmlformats.org/wordprocessingml/2006/main" xmlns:w14="http://schemas.microsoft.com/office/word/2010/wordml" xmlns:w15="http://schemas.microsoft.com/office/word/2012/wordml" xmlns:w16cex="http://schemas.microsoft.com/office/word/2018/wordml/cex" xmlns:w16cid="http://schemas.microsoft.com/office/word/2016/wordml/cid" xmlns:w16="http://schemas.microsoft.com/office/word/2018/wordml" xmlns:w16sdtdh="http://schemas.microsoft.com/office/word/2020/wordml/sdtdatahash" xmlns:w16se="http://schemas.microsoft.com/office/word/2015/wordml/symex" xmlns:wpg="http://schemas.microsoft.com/office/word/2010/wordprocessingGroup" xmlns:wpi="http://schemas.microsoft.com/office/word/2010/wordprocessingInk" xmlns:wne="http://schemas.microsoft.com/office/word/2006/wordml" xmlns:wps="http://schemas.microsoft.com/office/word/2010/wordprocessingShape" mc:Ignorable="w14 w15 w16se w16cid w16 w16cex w16sdtdh wp14">
   <w:footnote w:type="separator" w:id="-1">
     <w:p>
       <w:pPr>
@@ -1309,7 +1093,7 @@
 </file>
 
 <file path=word/header1.xml><?xml version="1.0" encoding="utf-8"?>
-<w:hdr xmlns:wpc="http://schemas.microsoft.com/office/word/2010/wordprocessingCanvas" xmlns:cx="http://schemas.microsoft.com/office/drawing/2014/chartex" xmlns:cx1="http://schemas.microsoft.com/office/drawing/2015/9/8/chartex" xmlns:cx2="http://schemas.microsoft.com/office/drawing/2015/10/21/chartex" xmlns:cx3="http://schemas.microsoft.com/office/drawing/2016/5/9/chartex" xmlns:cx4="http://schemas.microsoft.com/office/drawing/2016/5/10/chartex" xmlns:cx5="http://schemas.microsoft.com/office/drawing/2016/5/11/chartex" xmlns:cx6="http://schemas.microsoft.com/office/drawing/2016/5/12/chartex" xmlns:cx7="http://schemas.microsoft.com/office/drawing/2016/5/13/chartex" xmlns:cx8="http://schemas.microsoft.com/office/drawing/2016/5/14/chartex" xmlns:mc="http://schemas.openxmlformats.org/markup-compatibility/2006" xmlns:aink="http://schemas.microsoft.com/office/drawing/2016/ink" xmlns:am3d="http://schemas.microsoft.com/office/drawing/2017/model3d" xmlns:o="urn:schemas-microsoft-com:office:office" xmlns:r="http://schemas.openxmlformats.org/officeDocument/2006/relationships" xmlns:m="http://schemas.openxmlformats.org/officeDocument/2006/math" xmlns:v="urn:schemas-microsoft-com:vml" xmlns:wp14="http://schemas.microsoft.com/office/word/2010/wordprocessingDrawing" xmlns:wp="http://schemas.openxmlformats.org/drawingml/2006/wordprocessingDrawing" xmlns:w10="urn:schemas-microsoft-com:office:word" xmlns:w="http://schemas.openxmlformats.org/wordprocessingml/2006/main" xmlns:w14="http://schemas.microsoft.com/office/word/2010/wordml" xmlns:w15="http://schemas.microsoft.com/office/word/2012/wordml" xmlns:w16cex="http://schemas.microsoft.com/office/word/2018/wordml/cex" xmlns:w16cid="http://schemas.microsoft.com/office/word/2016/wordml/cid" xmlns:w16="http://schemas.microsoft.com/office/word/2018/wordml" xmlns:w16se="http://schemas.microsoft.com/office/word/2015/wordml/symex" xmlns:wpg="http://schemas.microsoft.com/office/word/2010/wordprocessingGroup" xmlns:wpi="http://schemas.microsoft.com/office/word/2010/wordprocessingInk" xmlns:wne="http://schemas.microsoft.com/office/word/2006/wordml" xmlns:wps="http://schemas.microsoft.com/office/word/2010/wordprocessingShape" mc:Ignorable="w14 w15 w16se w16cid w16 w16cex wp14">
+<w:hdr xmlns:wpc="http://schemas.microsoft.com/office/word/2010/wordprocessingCanvas" xmlns:cx="http://schemas.microsoft.com/office/drawing/2014/chartex" xmlns:cx1="http://schemas.microsoft.com/office/drawing/2015/9/8/chartex" xmlns:cx2="http://schemas.microsoft.com/office/drawing/2015/10/21/chartex" xmlns:cx3="http://schemas.microsoft.com/office/drawing/2016/5/9/chartex" xmlns:cx4="http://schemas.microsoft.com/office/drawing/2016/5/10/chartex" xmlns:cx5="http://schemas.microsoft.com/office/drawing/2016/5/11/chartex" xmlns:cx6="http://schemas.microsoft.com/office/drawing/2016/5/12/chartex" xmlns:cx7="http://schemas.microsoft.com/office/drawing/2016/5/13/chartex" xmlns:cx8="http://schemas.microsoft.com/office/drawing/2016/5/14/chartex" xmlns:mc="http://schemas.openxmlformats.org/markup-compatibility/2006" xmlns:aink="http://schemas.microsoft.com/office/drawing/2016/ink" xmlns:am3d="http://schemas.microsoft.com/office/drawing/2017/model3d" xmlns:o="urn:schemas-microsoft-com:office:office" xmlns:r="http://schemas.openxmlformats.org/officeDocument/2006/relationships" xmlns:m="http://schemas.openxmlformats.org/officeDocument/2006/math" xmlns:v="urn:schemas-microsoft-com:vml" xmlns:wp14="http://schemas.microsoft.com/office/word/2010/wordprocessingDrawing" xmlns:wp="http://schemas.openxmlformats.org/drawingml/2006/wordprocessingDrawing" xmlns:w10="urn:schemas-microsoft-com:office:word" xmlns:w="http://schemas.openxmlformats.org/wordprocessingml/2006/main" xmlns:w14="http://schemas.microsoft.com/office/word/2010/wordml" xmlns:w15="http://schemas.microsoft.com/office/word/2012/wordml" xmlns:w16cex="http://schemas.microsoft.com/office/word/2018/wordml/cex" xmlns:w16cid="http://schemas.microsoft.com/office/word/2016/wordml/cid" xmlns:w16="http://schemas.microsoft.com/office/word/2018/wordml" xmlns:w16sdtdh="http://schemas.microsoft.com/office/word/2020/wordml/sdtdatahash" xmlns:w16se="http://schemas.microsoft.com/office/word/2015/wordml/symex" xmlns:wpg="http://schemas.microsoft.com/office/word/2010/wordprocessingGroup" xmlns:wpi="http://schemas.microsoft.com/office/word/2010/wordprocessingInk" xmlns:wne="http://schemas.microsoft.com/office/word/2006/wordml" xmlns:wps="http://schemas.microsoft.com/office/word/2010/wordprocessingShape" mc:Ignorable="w14 w15 w16se w16cid w16 w16cex w16sdtdh wp14">
   <w:sdt>
     <w:sdtPr>
       <w:id w:val="1591352908"/>
@@ -1365,7 +1149,7 @@
 </file>
 
 <file path=word/styles.xml><?xml version="1.0" encoding="utf-8"?>
-<w:styles xmlns:mc="http://schemas.openxmlformats.org/markup-compatibility/2006" xmlns:r="http://schemas.openxmlformats.org/officeDocument/2006/relationships" xmlns:w="http://schemas.openxmlformats.org/wordprocessingml/2006/main" xmlns:w14="http://schemas.microsoft.com/office/word/2010/wordml" xmlns:w15="http://schemas.microsoft.com/office/word/2012/wordml" xmlns:w16cex="http://schemas.microsoft.com/office/word/2018/wordml/cex" xmlns:w16cid="http://schemas.microsoft.com/office/word/2016/wordml/cid" xmlns:w16="http://schemas.microsoft.com/office/word/2018/wordml" xmlns:w16se="http://schemas.microsoft.com/office/word/2015/wordml/symex" mc:Ignorable="w14 w15 w16se w16cid w16 w16cex">
+<w:styles xmlns:mc="http://schemas.openxmlformats.org/markup-compatibility/2006" xmlns:r="http://schemas.openxmlformats.org/officeDocument/2006/relationships" xmlns:w="http://schemas.openxmlformats.org/wordprocessingml/2006/main" xmlns:w14="http://schemas.microsoft.com/office/word/2010/wordml" xmlns:w15="http://schemas.microsoft.com/office/word/2012/wordml" xmlns:w16cex="http://schemas.microsoft.com/office/word/2018/wordml/cex" xmlns:w16cid="http://schemas.microsoft.com/office/word/2016/wordml/cid" xmlns:w16="http://schemas.microsoft.com/office/word/2018/wordml" xmlns:w16sdtdh="http://schemas.microsoft.com/office/word/2020/wordml/sdtdatahash" xmlns:w16se="http://schemas.microsoft.com/office/word/2015/wordml/symex" mc:Ignorable="w14 w15 w16se w16cid w16 w16cex w16sdtdh">
   <w:docDefaults>
     <w:rPrDefault>
       <w:rPr>

</xml_diff>